<commit_message>
revisi 11 12 2019
</commit_message>
<xml_diff>
--- a/testExcel/Struk_All_Pegawai_periode_November 2019.docx
+++ b/testExcel/Struk_All_Pegawai_periode_November 2019.docx
@@ -314,7 +314,7 @@
         <w:rPr>
           <w:b/>
         </w:rPr>
-        <w:t xml:space="preserve"> November 2019</w:t>
+        <w:t xml:space="preserve"> NOVEMBER 2019</w:t>
       </w:r>
     </w:p>
     <w:p>
@@ -336,7 +336,7 @@
         <w:t xml:space="preserve"> </w:t>
       </w:r>
       <w:r>
-        <w:t>Anak Agung Istri Sri Laksmi Paramita Dewi, ST</w:t>
+        <w:t>Ni Putu Ika Juniari</w:t>
       </w:r>
     </w:p>
     <w:p>
@@ -389,7 +389,7 @@
           <w:b/>
           <w:i/>
         </w:rPr>
-        <w:t>5.913.700</w:t>
+        <w:t>2.248.500</w:t>
       </w:r>
     </w:p>
     <w:p>
@@ -441,7 +441,7 @@
         <w:t xml:space="preserve">Rp. </w:t>
       </w:r>
       <w:r>
-        <w:t>4.000</w:t>
+        <w:t>2.000</w:t>
       </w:r>
     </w:p>
     <w:p>
@@ -554,7 +554,7 @@
         <w:t xml:space="preserve"> </w:t>
       </w:r>
       <w:r>
-        <w:t>30.000</w:t>
+        <w:t>20.000</w:t>
       </w:r>
     </w:p>
     <w:p>
@@ -1079,7 +1079,7 @@
         <w:t xml:space="preserve"> </w:t>
       </w:r>
       <w:r>
-        <w:t>85.111</w:t>
+        <w:t>73.111</w:t>
       </w:r>
     </w:p>
     <w:p>
@@ -1120,7 +1120,7 @@
         <w:rPr>
           <w:b/>
         </w:rPr>
-        <w:t>5.828.589</w:t>
+        <w:t>2.175.389</w:t>
       </w:r>
     </w:p>
     <w:p>
@@ -1533,7 +1533,7 @@
         <w:rPr>
           <w:b/>
         </w:rPr>
-        <w:t xml:space="preserve"> November 2019</w:t>
+        <w:t xml:space="preserve"> NOVEMBER 2019</w:t>
       </w:r>
     </w:p>
     <w:p>
@@ -1555,7 +1555,7 @@
         <w:t xml:space="preserve"> </w:t>
       </w:r>
       <w:r>
-        <w:t>Desak Putu Bintari, SE, MH</w:t>
+        <w:t>Anak Agung Istri Sri Laksmi Paramita Dewi, ST</w:t>
       </w:r>
     </w:p>
     <w:p>
@@ -1608,7 +1608,7 @@
           <w:b/>
           <w:i/>
         </w:rPr>
-        <w:t>5.017.500</w:t>
+        <w:t>5.913.700</w:t>
       </w:r>
     </w:p>
     <w:p>
@@ -1807,7 +1807,7 @@
         <w:t xml:space="preserve"> </w:t>
       </w:r>
       <w:r>
-        <w:t>10.000</w:t>
+        <w:t>40.000</w:t>
       </w:r>
     </w:p>
     <w:p>
@@ -2298,7 +2298,7 @@
         <w:t xml:space="preserve"> </w:t>
       </w:r>
       <w:r>
-        <w:t>55.111</w:t>
+        <w:t>85.111</w:t>
       </w:r>
     </w:p>
     <w:p>
@@ -2339,7 +2339,7 @@
         <w:rPr>
           <w:b/>
         </w:rPr>
-        <w:t>4.962.389</w:t>
+        <w:t>5.828.589</w:t>
       </w:r>
     </w:p>
     <w:p>
@@ -2752,7 +2752,1226 @@
         <w:rPr>
           <w:b/>
         </w:rPr>
-        <w:t xml:space="preserve"> November 2019</w:t>
+        <w:t xml:space="preserve"> NOVEMBER 2019</w:t>
+      </w:r>
+    </w:p>
+    <w:p>
+      <w:pPr>
+        <w:tabs>
+          <w:tab w:val="left" w:pos="1418"/>
+        </w:tabs>
+        <w:spacing w:line="360" w:lineRule="auto"/>
+        <w:contextualSpacing/>
+      </w:pPr>
+      <w:r>
+        <w:t>Nama</w:t>
+      </w:r>
+      <w:r>
+        <w:tab/>
+        <w:t>:</w:t>
+      </w:r>
+      <w:r>
+        <w:t xml:space="preserve"> </w:t>
+      </w:r>
+      <w:r>
+        <w:t>Desak Putu Bintari, SE, MH</w:t>
+      </w:r>
+    </w:p>
+    <w:p>
+      <w:pPr>
+        <w:tabs>
+          <w:tab w:val="left" w:pos="1418"/>
+          <w:tab w:val="left" w:leader="dot" w:pos="4253"/>
+          <w:tab w:val="left" w:pos="4536"/>
+        </w:tabs>
+        <w:spacing w:line="360" w:lineRule="auto"/>
+        <w:ind w:right="-23"/>
+        <w:contextualSpacing/>
+        <w:rPr>
+          <w:b/>
+          <w:i/>
+        </w:rPr>
+      </w:pPr>
+      <w:r>
+        <w:rPr>
+          <w:b/>
+          <w:i/>
+        </w:rPr>
+        <w:t>Gaji Kotor</w:t>
+      </w:r>
+      <w:r>
+        <w:rPr>
+          <w:b/>
+          <w:i/>
+        </w:rPr>
+        <w:tab/>
+        <w:t>:</w:t>
+      </w:r>
+      <w:r>
+        <w:rPr>
+          <w:b/>
+          <w:i/>
+        </w:rPr>
+        <w:tab/>
+      </w:r>
+      <w:r>
+        <w:rPr>
+          <w:b/>
+          <w:i/>
+        </w:rPr>
+        <w:tab/>
+        <w:t xml:space="preserve">Rp </w:t>
+      </w:r>
+      <w:r>
+        <w:rPr>
+          <w:b/>
+          <w:i/>
+        </w:rPr>
+        <w:t>5.017.500</w:t>
+      </w:r>
+    </w:p>
+    <w:p>
+      <w:pPr>
+        <w:tabs>
+          <w:tab w:val="left" w:pos="1418"/>
+          <w:tab w:val="left" w:leader="dot" w:pos="5103"/>
+          <w:tab w:val="left" w:pos="5245"/>
+        </w:tabs>
+        <w:spacing w:line="240" w:lineRule="auto"/>
+        <w:ind w:right="-23"/>
+        <w:contextualSpacing/>
+        <w:rPr>
+          <w:b/>
+        </w:rPr>
+      </w:pPr>
+      <w:r>
+        <w:rPr>
+          <w:b/>
+        </w:rPr>
+        <w:t>Potongan – potongan :</w:t>
+      </w:r>
+    </w:p>
+    <w:p>
+      <w:pPr>
+        <w:pStyle w:val="ListParagraph"/>
+        <w:numPr>
+          <w:ilvl w:val="0"/>
+          <w:numId w:val="1"/>
+        </w:numPr>
+        <w:tabs>
+          <w:tab w:val="left" w:pos="1418"/>
+          <w:tab w:val="left" w:leader="dot" w:pos="4253"/>
+          <w:tab w:val="left" w:pos="4536"/>
+        </w:tabs>
+        <w:spacing w:line="240" w:lineRule="auto"/>
+        <w:ind w:left="714" w:right="-23" w:hanging="357"/>
+      </w:pPr>
+      <w:r>
+        <w:t>Korpri + Dharma Wanita</w:t>
+      </w:r>
+      <w:r>
+        <w:tab/>
+      </w:r>
+      <w:r>
+        <w:tab/>
+      </w:r>
+      <w:r>
+        <w:t xml:space="preserve">Rp. </w:t>
+      </w:r>
+      <w:r>
+        <w:t>4.000</w:t>
+      </w:r>
+    </w:p>
+    <w:p>
+      <w:pPr>
+        <w:pStyle w:val="ListParagraph"/>
+        <w:numPr>
+          <w:ilvl w:val="0"/>
+          <w:numId w:val="1"/>
+        </w:numPr>
+        <w:tabs>
+          <w:tab w:val="left" w:pos="1418"/>
+          <w:tab w:val="left" w:leader="dot" w:pos="4253"/>
+          <w:tab w:val="left" w:pos="4536"/>
+        </w:tabs>
+        <w:spacing w:line="240" w:lineRule="auto"/>
+        <w:ind w:left="714" w:right="-23" w:hanging="357"/>
+      </w:pPr>
+      <w:r>
+        <w:t>BPD</w:t>
+      </w:r>
+      <w:r>
+        <w:tab/>
+      </w:r>
+      <w:r>
+        <w:tab/>
+      </w:r>
+      <w:r>
+        <w:tab/>
+        <w:t>Rp.</w:t>
+      </w:r>
+      <w:r>
+        <w:rPr>
+          <w:b/>
+          <w:i/>
+        </w:rPr>
+        <w:t xml:space="preserve"> </w:t>
+      </w:r>
+      <w:r>
+        <w:t>11.111</w:t>
+      </w:r>
+    </w:p>
+    <w:p>
+      <w:pPr>
+        <w:pStyle w:val="ListParagraph"/>
+        <w:numPr>
+          <w:ilvl w:val="0"/>
+          <w:numId w:val="1"/>
+        </w:numPr>
+        <w:tabs>
+          <w:tab w:val="left" w:pos="1418"/>
+          <w:tab w:val="left" w:leader="dot" w:pos="4253"/>
+          <w:tab w:val="left" w:pos="4536"/>
+        </w:tabs>
+        <w:spacing w:line="240" w:lineRule="auto"/>
+        <w:ind w:left="714" w:right="-23" w:hanging="357"/>
+      </w:pPr>
+      <w:r>
+        <w:t>Kop</w:t>
+      </w:r>
+      <w:r>
+        <w:t>e</w:t>
+      </w:r>
+      <w:r>
+        <w:t>rasi   Melati</w:t>
+      </w:r>
+      <w:r>
+        <w:tab/>
+      </w:r>
+      <w:r>
+        <w:tab/>
+      </w:r>
+      <w:r>
+        <w:t>Rp.</w:t>
+      </w:r>
+      <w:r>
+        <w:t xml:space="preserve"> </w:t>
+      </w:r>
+      <w:r>
+        <w:t>-</w:t>
+      </w:r>
+    </w:p>
+    <w:p>
+      <w:pPr>
+        <w:pStyle w:val="ListParagraph"/>
+        <w:numPr>
+          <w:ilvl w:val="0"/>
+          <w:numId w:val="1"/>
+        </w:numPr>
+        <w:tabs>
+          <w:tab w:val="left" w:pos="1418"/>
+          <w:tab w:val="left" w:leader="dot" w:pos="4253"/>
+          <w:tab w:val="left" w:pos="4536"/>
+        </w:tabs>
+        <w:spacing w:line="240" w:lineRule="auto"/>
+        <w:ind w:right="-23"/>
+      </w:pPr>
+      <w:r>
+        <w:t>Suka duka Naker</w:t>
+      </w:r>
+      <w:r>
+        <w:tab/>
+      </w:r>
+      <w:r>
+        <w:tab/>
+      </w:r>
+      <w:r>
+        <w:t>Rp.</w:t>
+      </w:r>
+      <w:r>
+        <w:t xml:space="preserve"> </w:t>
+      </w:r>
+      <w:r>
+        <w:t>30.000</w:t>
+      </w:r>
+    </w:p>
+    <w:p>
+      <w:pPr>
+        <w:pStyle w:val="ListParagraph"/>
+        <w:numPr>
+          <w:ilvl w:val="0"/>
+          <w:numId w:val="1"/>
+        </w:numPr>
+        <w:tabs>
+          <w:tab w:val="left" w:pos="1418"/>
+          <w:tab w:val="left" w:leader="dot" w:pos="4253"/>
+          <w:tab w:val="left" w:pos="4536"/>
+        </w:tabs>
+        <w:spacing w:line="240" w:lineRule="auto"/>
+        <w:ind w:left="714" w:right="-23" w:hanging="357"/>
+      </w:pPr>
+      <w:r>
+        <w:t>Simp. Wajib + Voucher KPN</w:t>
+      </w:r>
+      <w:r>
+        <w:tab/>
+      </w:r>
+      <w:r>
+        <w:tab/>
+      </w:r>
+      <w:r>
+        <w:t>Rp.</w:t>
+      </w:r>
+      <w:r>
+        <w:t xml:space="preserve"> </w:t>
+      </w:r>
+      <w:r>
+        <w:t>10.000</w:t>
+      </w:r>
+    </w:p>
+    <w:p>
+      <w:pPr>
+        <w:pStyle w:val="ListParagraph"/>
+        <w:numPr>
+          <w:ilvl w:val="0"/>
+          <w:numId w:val="1"/>
+        </w:numPr>
+        <w:tabs>
+          <w:tab w:val="left" w:pos="1418"/>
+          <w:tab w:val="left" w:leader="dot" w:pos="4253"/>
+          <w:tab w:val="left" w:pos="4536"/>
+        </w:tabs>
+        <w:spacing w:line="240" w:lineRule="auto"/>
+        <w:ind w:left="714" w:right="-23" w:hanging="357"/>
+      </w:pPr>
+      <w:r>
+        <w:t>Cicilan Barang Kop. Daerah KPN</w:t>
+      </w:r>
+      <w:r>
+        <w:tab/>
+      </w:r>
+      <w:r>
+        <w:tab/>
+      </w:r>
+      <w:r>
+        <w:t>Rp</w:t>
+      </w:r>
+      <w:r>
+        <w:t>.</w:t>
+      </w:r>
+      <w:r>
+        <w:t xml:space="preserve"> -</w:t>
+      </w:r>
+    </w:p>
+    <w:p>
+      <w:pPr>
+        <w:pStyle w:val="ListParagraph"/>
+        <w:numPr>
+          <w:ilvl w:val="0"/>
+          <w:numId w:val="1"/>
+        </w:numPr>
+        <w:tabs>
+          <w:tab w:val="left" w:pos="1418"/>
+          <w:tab w:val="left" w:leader="dot" w:pos="4253"/>
+          <w:tab w:val="left" w:pos="4536"/>
+        </w:tabs>
+        <w:spacing w:line="240" w:lineRule="auto"/>
+        <w:ind w:left="714" w:right="-23" w:hanging="357"/>
+      </w:pPr>
+      <w:r>
+        <w:t>Pinjaman Koperasi Daerah KPN</w:t>
+      </w:r>
+      <w:r>
+        <w:tab/>
+      </w:r>
+      <w:r>
+        <w:tab/>
+        <w:t>Rp.</w:t>
+      </w:r>
+      <w:r>
+        <w:t xml:space="preserve"> -</w:t>
+      </w:r>
+    </w:p>
+    <w:p>
+      <w:pPr>
+        <w:pStyle w:val="ListParagraph"/>
+        <w:numPr>
+          <w:ilvl w:val="0"/>
+          <w:numId w:val="1"/>
+        </w:numPr>
+        <w:tabs>
+          <w:tab w:val="left" w:pos="1418"/>
+          <w:tab w:val="left" w:leader="dot" w:pos="4253"/>
+          <w:tab w:val="left" w:pos="4536"/>
+        </w:tabs>
+        <w:spacing w:line="240" w:lineRule="auto"/>
+        <w:ind w:left="714" w:right="-23" w:hanging="357"/>
+      </w:pPr>
+      <w:r>
+        <w:t>Arisan Dharma Wanita</w:t>
+      </w:r>
+      <w:r>
+        <w:tab/>
+      </w:r>
+      <w:r>
+        <w:tab/>
+        <w:t>Rp.</w:t>
+      </w:r>
+      <w:r>
+        <w:t xml:space="preserve"> </w:t>
+      </w:r>
+      <w:r>
+        <w:t>-</w:t>
+      </w:r>
+    </w:p>
+    <w:p>
+      <w:pPr>
+        <w:pStyle w:val="ListParagraph"/>
+        <w:numPr>
+          <w:ilvl w:val="0"/>
+          <w:numId w:val="1"/>
+        </w:numPr>
+        <w:tabs>
+          <w:tab w:val="left" w:pos="1418"/>
+          <w:tab w:val="left" w:leader="dot" w:pos="4253"/>
+          <w:tab w:val="left" w:pos="4536"/>
+        </w:tabs>
+        <w:spacing w:line="240" w:lineRule="auto"/>
+        <w:ind w:left="714" w:right="-23" w:hanging="357"/>
+      </w:pPr>
+      <w:r>
+        <w:t xml:space="preserve">Werdhi Sedana </w:t>
+      </w:r>
+      <w:r>
+        <w:tab/>
+      </w:r>
+      <w:r>
+        <w:tab/>
+        <w:t>Rp.</w:t>
+      </w:r>
+      <w:r>
+        <w:t xml:space="preserve"> -</w:t>
+      </w:r>
+    </w:p>
+    <w:p>
+      <w:pPr>
+        <w:pStyle w:val="ListParagraph"/>
+        <w:numPr>
+          <w:ilvl w:val="0"/>
+          <w:numId w:val="1"/>
+        </w:numPr>
+        <w:tabs>
+          <w:tab w:val="left" w:pos="1418"/>
+          <w:tab w:val="left" w:leader="dot" w:pos="4253"/>
+          <w:tab w:val="left" w:pos="4536"/>
+        </w:tabs>
+        <w:spacing w:line="240" w:lineRule="auto"/>
+        <w:ind w:left="714" w:right="-23" w:hanging="357"/>
+      </w:pPr>
+      <w:r>
+        <w:t>Santunan PNS yg Meninggal</w:t>
+      </w:r>
+      <w:r>
+        <w:tab/>
+      </w:r>
+      <w:r>
+        <w:tab/>
+        <w:t>Rp.</w:t>
+      </w:r>
+      <w:r>
+        <w:t xml:space="preserve"> -</w:t>
+      </w:r>
+    </w:p>
+    <w:p>
+      <w:pPr>
+        <w:pStyle w:val="ListParagraph"/>
+        <w:numPr>
+          <w:ilvl w:val="0"/>
+          <w:numId w:val="1"/>
+        </w:numPr>
+        <w:tabs>
+          <w:tab w:val="left" w:pos="1418"/>
+          <w:tab w:val="left" w:leader="dot" w:pos="4253"/>
+          <w:tab w:val="left" w:pos="4536"/>
+        </w:tabs>
+        <w:spacing w:line="240" w:lineRule="auto"/>
+        <w:ind w:left="714" w:right="-23" w:hanging="357"/>
+      </w:pPr>
+      <w:r>
+        <w:t>Pinjaman Koperasi Naker</w:t>
+      </w:r>
+      <w:r>
+        <w:tab/>
+      </w:r>
+      <w:r>
+        <w:tab/>
+        <w:t>Rp.</w:t>
+      </w:r>
+      <w:r>
+        <w:t xml:space="preserve"> -</w:t>
+      </w:r>
+    </w:p>
+    <w:p>
+      <w:pPr>
+        <w:pStyle w:val="ListParagraph"/>
+        <w:numPr>
+          <w:ilvl w:val="0"/>
+          <w:numId w:val="1"/>
+        </w:numPr>
+        <w:tabs>
+          <w:tab w:val="left" w:pos="1418"/>
+          <w:tab w:val="left" w:leader="dot" w:pos="4253"/>
+          <w:tab w:val="left" w:pos="4536"/>
+        </w:tabs>
+        <w:spacing w:line="240" w:lineRule="auto"/>
+        <w:ind w:left="714" w:right="-23" w:hanging="357"/>
+      </w:pPr>
+      <w:r>
+        <w:t>Simpanan Koperasi Naker</w:t>
+      </w:r>
+      <w:r>
+        <w:tab/>
+      </w:r>
+      <w:r>
+        <w:tab/>
+        <w:t>Rp.</w:t>
+      </w:r>
+      <w:r>
+        <w:t xml:space="preserve"> -</w:t>
+      </w:r>
+    </w:p>
+    <w:p>
+      <w:pPr>
+        <w:pStyle w:val="ListParagraph"/>
+        <w:numPr>
+          <w:ilvl w:val="0"/>
+          <w:numId w:val="1"/>
+        </w:numPr>
+        <w:tabs>
+          <w:tab w:val="left" w:pos="1418"/>
+          <w:tab w:val="left" w:leader="dot" w:pos="4253"/>
+          <w:tab w:val="left" w:pos="4536"/>
+        </w:tabs>
+        <w:spacing w:line="240" w:lineRule="auto"/>
+        <w:ind w:left="714" w:right="-23" w:hanging="357"/>
+      </w:pPr>
+      <w:r>
+        <w:t>Tabungan SiMesra</w:t>
+      </w:r>
+      <w:r>
+        <w:tab/>
+      </w:r>
+      <w:r>
+        <w:tab/>
+        <w:t>Rp.</w:t>
+      </w:r>
+      <w:r>
+        <w:t xml:space="preserve"> -</w:t>
+      </w:r>
+    </w:p>
+    <w:p>
+      <w:pPr>
+        <w:pStyle w:val="ListParagraph"/>
+        <w:numPr>
+          <w:ilvl w:val="0"/>
+          <w:numId w:val="1"/>
+        </w:numPr>
+        <w:tabs>
+          <w:tab w:val="left" w:pos="1418"/>
+          <w:tab w:val="left" w:leader="dot" w:pos="4253"/>
+          <w:tab w:val="left" w:pos="4536"/>
+        </w:tabs>
+        <w:spacing w:line="240" w:lineRule="auto"/>
+        <w:ind w:left="714" w:right="-23" w:hanging="357"/>
+      </w:pPr>
+      <w:r>
+        <w:t>BPR Kanti</w:t>
+      </w:r>
+      <w:r>
+        <w:tab/>
+      </w:r>
+      <w:r>
+        <w:tab/>
+        <w:t>Rp.</w:t>
+      </w:r>
+      <w:r>
+        <w:t xml:space="preserve"> -</w:t>
+      </w:r>
+    </w:p>
+    <w:p>
+      <w:pPr>
+        <w:pStyle w:val="ListParagraph"/>
+        <w:numPr>
+          <w:ilvl w:val="0"/>
+          <w:numId w:val="1"/>
+        </w:numPr>
+        <w:tabs>
+          <w:tab w:val="left" w:pos="1418"/>
+          <w:tab w:val="left" w:leader="dot" w:pos="4253"/>
+          <w:tab w:val="left" w:pos="4536"/>
+        </w:tabs>
+        <w:spacing w:line="240" w:lineRule="auto"/>
+        <w:ind w:left="714" w:right="-23" w:hanging="357"/>
+      </w:pPr>
+      <w:r>
+        <w:t>Koperasi Sinar Wargi TGLL</w:t>
+      </w:r>
+      <w:r>
+        <w:tab/>
+      </w:r>
+      <w:r>
+        <w:tab/>
+        <w:t>Rp.</w:t>
+      </w:r>
+      <w:r>
+        <w:t xml:space="preserve"> -</w:t>
+      </w:r>
+    </w:p>
+    <w:p>
+      <w:pPr>
+        <w:pStyle w:val="ListParagraph"/>
+        <w:tabs>
+          <w:tab w:val="left" w:pos="1418"/>
+          <w:tab w:val="left" w:leader="dot" w:pos="4253"/>
+          <w:tab w:val="left" w:pos="4536"/>
+        </w:tabs>
+        <w:spacing w:line="240" w:lineRule="auto"/>
+        <w:ind w:left="714" w:right="-23"/>
+      </w:pPr>
+    </w:p>
+    <w:p>
+      <w:pPr>
+        <w:pStyle w:val="ListParagraph"/>
+        <w:tabs>
+          <w:tab w:val="left" w:pos="1418"/>
+          <w:tab w:val="left" w:leader="dot" w:pos="4253"/>
+          <w:tab w:val="left" w:pos="4536"/>
+        </w:tabs>
+        <w:spacing w:line="240" w:lineRule="auto"/>
+        <w:ind w:left="714" w:right="-23"/>
+        <w:contextualSpacing w:val="0"/>
+        <w:rPr>
+          <w:i/>
+        </w:rPr>
+      </w:pPr>
+      <w:r>
+        <w:rPr>
+          <w:noProof/>
+          <w:sz w:val="40"/>
+          <w:szCs w:val="40"/>
+        </w:rPr>
+        <mc:AlternateContent>
+          <mc:Choice Requires="wps">
+            <w:drawing>
+              <wp:anchor distT="0" distB="0" distL="114300" distR="114300" simplePos="0" relativeHeight="251658239" behindDoc="1" locked="0" layoutInCell="1" allowOverlap="1">
+                <wp:simplePos x="0" y="0"/>
+                <wp:positionH relativeFrom="column">
+                  <wp:posOffset>345196</wp:posOffset>
+                </wp:positionH>
+                <wp:positionV relativeFrom="paragraph">
+                  <wp:posOffset>235585</wp:posOffset>
+                </wp:positionV>
+                <wp:extent cx="4095750" cy="304800"/>
+                <wp:effectExtent l="0" t="0" r="19050" b="19050"/>
+                <wp:wrapNone/>
+                <wp:docPr id="3" name="Rounded Rectangle 3"/>
+                <wp:cNvGraphicFramePr/>
+                <a:graphic xmlns:a="http://schemas.openxmlformats.org/drawingml/2006/main">
+                  <a:graphicData uri="http://schemas.microsoft.com/office/word/2010/wordprocessingShape">
+                    <wps:wsp>
+                      <wps:cNvSpPr/>
+                      <wps:spPr>
+                        <a:xfrm>
+                          <a:off x="0" y="0"/>
+                          <a:ext cx="4095750" cy="304800"/>
+                        </a:xfrm>
+                        <a:prstGeom prst="roundRect">
+                          <a:avLst/>
+                        </a:prstGeom>
+                        <a:solidFill>
+                          <a:schemeClr val="bg2">
+                            <a:lumMod val="90000"/>
+                          </a:schemeClr>
+                        </a:solidFill>
+                        <a:ln/>
+                      </wps:spPr>
+                      <wps:style>
+                        <a:lnRef idx="3">
+                          <a:schemeClr val="lt1"/>
+                        </a:lnRef>
+                        <a:fillRef idx="1">
+                          <a:schemeClr val="accent3"/>
+                        </a:fillRef>
+                        <a:effectRef idx="1">
+                          <a:schemeClr val="accent3"/>
+                        </a:effectRef>
+                        <a:fontRef idx="minor">
+                          <a:schemeClr val="lt1"/>
+                        </a:fontRef>
+                      </wps:style>
+                      <wps:bodyPr rot="0" spcFirstLastPara="0" vertOverflow="overflow" horzOverflow="overflow" vert="horz" wrap="square" lIns="91440" tIns="45720" rIns="91440" bIns="45720" numCol="1" spcCol="0" rtlCol="0" fromWordArt="0" anchor="ctr" anchorCtr="0" forceAA="0" compatLnSpc="1">
+                        <a:prstTxWarp prst="textNoShape">
+                          <a:avLst/>
+                        </a:prstTxWarp>
+                        <a:noAutofit/>
+                      </wps:bodyPr>
+                    </wps:wsp>
+                  </a:graphicData>
+                </a:graphic>
+              </wp:anchor>
+            </w:drawing>
+          </mc:Choice>
+          <mc:Fallback>
+            <w:pict>
+              <v:roundrect w14:anchorId="145987A6" id="Rounded Rectangle 3" o:spid="_x0000_s1026" style="position:absolute;margin-left:27.2pt;margin-top:18.55pt;width:322.5pt;height:24pt;z-index:-251658241;visibility:visible;mso-wrap-style:square;mso-wrap-distance-left:9pt;mso-wrap-distance-top:0;mso-wrap-distance-right:9pt;mso-wrap-distance-bottom:0;mso-position-horizontal:absolute;mso-position-horizontal-relative:text;mso-position-vertical:absolute;mso-position-vertical-relative:text;v-text-anchor:middle" arcsize="10923f" o:gfxdata="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" fillcolor="#cfcdcd [2894]" strokecolor="white [3201]" strokeweight="1.5pt">
+                <v:stroke joinstyle="miter"/>
+              </v:roundrect>
+            </w:pict>
+          </mc:Fallback>
+        </mc:AlternateContent>
+      </w:r>
+      <w:r>
+        <w:rPr>
+          <w:noProof/>
+          <w:sz w:val="40"/>
+          <w:szCs w:val="40"/>
+        </w:rPr>
+        <mc:AlternateContent>
+          <mc:Choice Requires="wps">
+            <w:drawing>
+              <wp:anchor distT="0" distB="0" distL="114300" distR="114300" simplePos="0" relativeHeight="251659264" behindDoc="0" locked="0" layoutInCell="1" allowOverlap="1">
+                <wp:simplePos x="0" y="0"/>
+                <wp:positionH relativeFrom="column">
+                  <wp:posOffset>2910840</wp:posOffset>
+                </wp:positionH>
+                <wp:positionV relativeFrom="paragraph">
+                  <wp:posOffset>235585</wp:posOffset>
+                </wp:positionV>
+                <wp:extent cx="1333500" cy="0"/>
+                <wp:effectExtent l="0" t="0" r="19050" b="19050"/>
+                <wp:wrapNone/>
+                <wp:docPr id="2" name="Straight Connector 2"/>
+                <wp:cNvGraphicFramePr/>
+                <a:graphic xmlns:a="http://schemas.openxmlformats.org/drawingml/2006/main">
+                  <a:graphicData uri="http://schemas.microsoft.com/office/word/2010/wordprocessingShape">
+                    <wps:wsp>
+                      <wps:cNvCnPr/>
+                      <wps:spPr>
+                        <a:xfrm>
+                          <a:off x="0" y="0"/>
+                          <a:ext cx="1333500" cy="0"/>
+                        </a:xfrm>
+                        <a:prstGeom prst="line">
+                          <a:avLst/>
+                        </a:prstGeom>
+                        <a:ln w="12700">
+                          <a:solidFill>
+                            <a:schemeClr val="tx1">
+                              <a:lumMod val="75000"/>
+                              <a:lumOff val="25000"/>
+                            </a:schemeClr>
+                          </a:solidFill>
+                        </a:ln>
+                      </wps:spPr>
+                      <wps:style>
+                        <a:lnRef idx="1">
+                          <a:schemeClr val="accent1"/>
+                        </a:lnRef>
+                        <a:fillRef idx="0">
+                          <a:schemeClr val="accent1"/>
+                        </a:fillRef>
+                        <a:effectRef idx="0">
+                          <a:schemeClr val="accent1"/>
+                        </a:effectRef>
+                        <a:fontRef idx="minor">
+                          <a:schemeClr val="tx1"/>
+                        </a:fontRef>
+                      </wps:style>
+                      <wps:bodyPr/>
+                    </wps:wsp>
+                  </a:graphicData>
+                </a:graphic>
+              </wp:anchor>
+            </w:drawing>
+          </mc:Choice>
+          <mc:Fallback>
+            <w:pict>
+              <v:line w14:anchorId="140EE070" id="Straight Connector 2" o:spid="_x0000_s1026" style="position:absolute;z-index:251659264;visibility:visible;mso-wrap-style:square;mso-wrap-distance-left:9pt;mso-wrap-distance-top:0;mso-wrap-distance-right:9pt;mso-wrap-distance-bottom:0;mso-position-horizontal:absolute;mso-position-horizontal-relative:text;mso-position-vertical:absolute;mso-position-vertical-relative:text" from="229.2pt,18.55pt" to="334.2pt,18.55pt" o:gfxdata="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" strokecolor="#404040 [2429]" strokeweight="1pt">
+                <v:stroke joinstyle="miter"/>
+              </v:line>
+            </w:pict>
+          </mc:Fallback>
+        </mc:AlternateContent>
+      </w:r>
+      <w:r>
+        <w:t>Jumlah Potongan</w:t>
+      </w:r>
+      <w:r>
+        <w:tab/>
+      </w:r>
+      <w:r>
+        <w:tab/>
+        <w:t>Rp</w:t>
+      </w:r>
+      <w:r>
+        <w:t xml:space="preserve"> </w:t>
+      </w:r>
+      <w:r>
+        <w:t>55.111</w:t>
+      </w:r>
+    </w:p>
+    <w:p>
+      <w:pPr>
+        <w:pStyle w:val="ListParagraph"/>
+        <w:tabs>
+          <w:tab w:val="left" w:pos="1418"/>
+          <w:tab w:val="left" w:leader="dot" w:pos="4253"/>
+          <w:tab w:val="left" w:pos="4536"/>
+        </w:tabs>
+        <w:spacing w:line="240" w:lineRule="auto"/>
+        <w:ind w:left="714" w:right="-23"/>
+        <w:rPr>
+          <w:b/>
+          <w:i/>
+        </w:rPr>
+      </w:pPr>
+      <w:r>
+        <w:rPr>
+          <w:b/>
+        </w:rPr>
+        <w:t>Gaji Bersih</w:t>
+      </w:r>
+      <w:r>
+        <w:rPr>
+          <w:b/>
+        </w:rPr>
+        <w:tab/>
+      </w:r>
+      <w:r>
+        <w:rPr>
+          <w:b/>
+        </w:rPr>
+        <w:tab/>
+        <w:t xml:space="preserve">Rp </w:t>
+      </w:r>
+      <w:r>
+        <w:rPr>
+          <w:b/>
+        </w:rPr>
+        <w:t>4.962.389</w:t>
+      </w:r>
+    </w:p>
+    <w:p>
+      <w:pPr>
+        <w:pStyle w:val="ListParagraph"/>
+        <w:tabs>
+          <w:tab w:val="left" w:pos="1418"/>
+          <w:tab w:val="left" w:leader="dot" w:pos="5103"/>
+          <w:tab w:val="left" w:pos="5245"/>
+        </w:tabs>
+        <w:spacing w:line="240" w:lineRule="auto"/>
+        <w:ind w:left="714" w:right="-23"/>
+      </w:pPr>
+    </w:p>
+    <w:p>
+      <w:pPr>
+        <w:spacing w:after="0" w:line="240" w:lineRule="auto"/>
+        <w:rPr>
+          <w:rFonts w:ascii="Tahoma" w:eastAsia="Times New Roman" w:hAnsi="Tahoma" w:cs="Tahoma"/>
+          <w:b/>
+          <w:bCs/>
+          <w:i/>
+          <w:iCs/>
+          <w:sz w:val="20"/>
+          <w:szCs w:val="20"/>
+        </w:rPr>
+      </w:pPr>
+      <w:r>
+        <w:rPr>
+          <w:rFonts w:ascii="Tahoma" w:eastAsia="Times New Roman" w:hAnsi="Tahoma" w:cs="Tahoma"/>
+          <w:b/>
+          <w:bCs/>
+          <w:i/>
+          <w:iCs/>
+          <w:sz w:val="20"/>
+          <w:szCs w:val="20"/>
+        </w:rPr>
+        <w:t>Ket :</w:t>
+      </w:r>
+      <w:r>
+        <w:rPr>
+          <w:rFonts w:ascii="Tahoma" w:eastAsia="Times New Roman" w:hAnsi="Tahoma" w:cs="Tahoma"/>
+          <w:b/>
+          <w:bCs/>
+          <w:i/>
+          <w:iCs/>
+          <w:sz w:val="20"/>
+          <w:szCs w:val="20"/>
+        </w:rPr>
+        <w:br/>
+      </w:r>
+    </w:p>
+    <w:p>
+      <w:pPr>
+        <w:pStyle w:val="ListParagraph"/>
+        <w:tabs>
+          <w:tab w:val="left" w:pos="1418"/>
+          <w:tab w:val="left" w:leader="dot" w:pos="5103"/>
+          <w:tab w:val="left" w:pos="5245"/>
+        </w:tabs>
+        <w:spacing w:line="240" w:lineRule="auto"/>
+        <w:ind w:left="714" w:right="-23"/>
+      </w:pPr>
+    </w:p>
+    <w:p>
+      <w:pPr>
+        <w:pStyle w:val="ListParagraph"/>
+        <w:tabs>
+          <w:tab w:val="left" w:pos="1418"/>
+          <w:tab w:val="left" w:leader="dot" w:pos="5103"/>
+          <w:tab w:val="left" w:pos="5245"/>
+        </w:tabs>
+        <w:spacing w:line="240" w:lineRule="auto"/>
+        <w:ind w:left="714" w:right="-23"/>
+      </w:pPr>
+    </w:p>
+    <w:p>
+      <w:pPr>
+        <w:pStyle w:val="ListParagraph"/>
+        <w:tabs>
+          <w:tab w:val="left" w:pos="1418"/>
+          <w:tab w:val="left" w:leader="dot" w:pos="5103"/>
+          <w:tab w:val="left" w:pos="5245"/>
+        </w:tabs>
+        <w:spacing w:line="240" w:lineRule="auto"/>
+        <w:ind w:left="714" w:right="-23"/>
+      </w:pPr>
+    </w:p>
+    <w:p>
+      <w:pPr>
+        <w:pStyle w:val="ListParagraph"/>
+        <w:tabs>
+          <w:tab w:val="left" w:pos="1418"/>
+          <w:tab w:val="left" w:leader="dot" w:pos="5103"/>
+          <w:tab w:val="left" w:pos="5245"/>
+        </w:tabs>
+        <w:spacing w:line="240" w:lineRule="auto"/>
+        <w:ind w:left="714" w:right="-23"/>
+      </w:pPr>
+    </w:p>
+    <w:tbl>
+      <w:tblPr>
+        <w:tblW w:w="7765" w:type="dxa"/>
+        <w:tblInd w:w="-176" w:type="dxa"/>
+        <w:tblBorders>
+          <w:bottom w:val="thickThinSmallGap" w:sz="18" w:space="0" w:color="auto"/>
+        </w:tblBorders>
+        <w:tblLayout w:type="fixed"/>
+        <w:tblLook w:val="04A0" w:firstRow="1" w:lastRow="0" w:firstColumn="1" w:lastColumn="0" w:noHBand="0" w:noVBand="1"/>
+      </w:tblPr>
+      <w:tblGrid>
+        <w:gridCol w:w="1194"/>
+        <w:gridCol w:w="6571"/>
+      </w:tblGrid>
+      <w:tr>
+        <w:trPr>
+          <w:trHeight w:val="1181"/>
+        </w:trPr>
+        <w:tc>
+          <w:tcPr>
+            <w:tcW w:w="1194" w:type="dxa"/>
+            <w:vAlign w:val="center"/>
+          </w:tcPr>
+          <w:p>
+            <w:pPr>
+              <w:pStyle w:val="Caption"/>
+              <w:spacing w:before="120"/>
+              <w:ind w:right="720"/>
+              <w:jc w:val="left"/>
+              <w:rPr>
+                <w:rFonts w:ascii="Times New Roman" w:hAnsi="Times New Roman"/>
+                <w:b/>
+                <w:sz w:val="28"/>
+                <w:lang w:val="id-ID"/>
+              </w:rPr>
+            </w:pPr>
+            <w:r>
+              <w:rPr>
+                <w:rFonts w:ascii="Times New Roman" w:hAnsi="Times New Roman"/>
+                <w:b/>
+                <w:noProof/>
+                <w:sz w:val="28"/>
+              </w:rPr>
+              <w:drawing>
+                <wp:anchor distT="0" distB="0" distL="114300" distR="114300" simplePos="0" relativeHeight="251661312" behindDoc="0" locked="0" layoutInCell="1" allowOverlap="1" wp14:anchorId="33A22796" wp14:editId="6ED57C68">
+                  <wp:simplePos x="0" y="0"/>
+                  <wp:positionH relativeFrom="column">
+                    <wp:posOffset>-135255</wp:posOffset>
+                  </wp:positionH>
+                  <wp:positionV relativeFrom="paragraph">
+                    <wp:posOffset>3175</wp:posOffset>
+                  </wp:positionV>
+                  <wp:extent cx="1142365" cy="857250"/>
+                  <wp:effectExtent l="19050" t="0" r="635" b="0"/>
+                  <wp:wrapNone/>
+                  <wp:docPr id="1" name="Picture 6"/>
+                  <wp:cNvGraphicFramePr>
+                    <a:graphicFrameLocks xmlns:a="http://schemas.openxmlformats.org/drawingml/2006/main" noChangeAspect="1"/>
+                  </wp:cNvGraphicFramePr>
+                  <a:graphic xmlns:a="http://schemas.openxmlformats.org/drawingml/2006/main">
+                    <a:graphicData uri="http://schemas.openxmlformats.org/drawingml/2006/picture">
+                      <pic:pic xmlns:pic="http://schemas.openxmlformats.org/drawingml/2006/picture">
+                        <pic:nvPicPr>
+                          <pic:cNvPr id="0" name="Picture 6"/>
+                          <pic:cNvPicPr>
+                            <a:picLocks noChangeAspect="1" noChangeArrowheads="1"/>
+                          </pic:cNvPicPr>
+                        </pic:nvPicPr>
+                        <pic:blipFill>
+                          <a:blip r:embed="rId7"/>
+                          <a:srcRect/>
+                          <a:stretch>
+                            <a:fillRect/>
+                          </a:stretch>
+                        </pic:blipFill>
+                        <pic:spPr bwMode="auto">
+                          <a:xfrm>
+                            <a:off x="0" y="0"/>
+                            <a:ext cx="1142365" cy="857250"/>
+                          </a:xfrm>
+                          <a:prstGeom prst="rect">
+                            <a:avLst/>
+                          </a:prstGeom>
+                          <a:noFill/>
+                          <a:ln w="9525">
+                            <a:noFill/>
+                            <a:miter lim="800000"/>
+                            <a:headEnd/>
+                            <a:tailEnd/>
+                          </a:ln>
+                        </pic:spPr>
+                      </pic:pic>
+                    </a:graphicData>
+                  </a:graphic>
+                </wp:anchor>
+              </w:drawing>
+            </w:r>
+            <w:r>
+              <w:rPr>
+                <w:rFonts w:ascii="Times New Roman" w:hAnsi="Times New Roman"/>
+                <w:b/>
+                <w:sz w:val="28"/>
+                <w:lang w:val="id-ID"/>
+              </w:rPr>
+              <w:t xml:space="preserve">  </w:t>
+            </w:r>
+          </w:p>
+        </w:tc>
+        <w:tc>
+          <w:tcPr>
+            <w:tcW w:w="6571" w:type="dxa"/>
+            <w:vAlign w:val="center"/>
+          </w:tcPr>
+          <w:p>
+            <w:pPr>
+              <w:pStyle w:val="Caption"/>
+              <w:spacing w:before="120"/>
+              <w:ind w:left="34" w:right="317"/>
+              <w:rPr>
+                <w:rFonts w:ascii="Times New Roman" w:hAnsi="Times New Roman"/>
+                <w:sz w:val="28"/>
+                <w:szCs w:val="28"/>
+              </w:rPr>
+            </w:pPr>
+            <w:r>
+              <w:rPr>
+                <w:rFonts w:ascii="Times New Roman" w:hAnsi="Times New Roman"/>
+                <w:sz w:val="28"/>
+                <w:szCs w:val="28"/>
+              </w:rPr>
+              <w:t>PEMERINTAH KABUPATEN  GIANYAR</w:t>
+            </w:r>
+          </w:p>
+          <w:p>
+            <w:pPr>
+              <w:pStyle w:val="Heading1"/>
+              <w:ind w:left="34" w:right="317"/>
+              <w:rPr>
+                <w:rFonts w:ascii="Times New Roman" w:hAnsi="Times New Roman"/>
+                <w:sz w:val="28"/>
+                <w:szCs w:val="28"/>
+                <w:lang w:val="id-ID"/>
+              </w:rPr>
+            </w:pPr>
+            <w:r>
+              <w:rPr>
+                <w:rFonts w:ascii="Times New Roman" w:hAnsi="Times New Roman"/>
+                <w:sz w:val="28"/>
+                <w:szCs w:val="28"/>
+              </w:rPr>
+              <w:t>DINAS TENAGA KERJ</w:t>
+            </w:r>
+            <w:r>
+              <w:rPr>
+                <w:rFonts w:ascii="Times New Roman" w:hAnsi="Times New Roman"/>
+                <w:sz w:val="28"/>
+                <w:szCs w:val="28"/>
+                <w:lang w:val="id-ID"/>
+              </w:rPr>
+              <w:t>A</w:t>
+            </w:r>
+          </w:p>
+          <w:p>
+            <w:pPr>
+              <w:pStyle w:val="Heading2"/>
+              <w:shd w:val="clear" w:color="auto" w:fill="auto"/>
+              <w:spacing w:before="120"/>
+              <w:ind w:left="34" w:right="317"/>
+              <w:rPr>
+                <w:rFonts w:ascii="Times New Roman" w:hAnsi="Times New Roman"/>
+                <w:b w:val="0"/>
+                <w:sz w:val="20"/>
+                <w:lang w:val="id-ID"/>
+              </w:rPr>
+            </w:pPr>
+            <w:r>
+              <w:rPr>
+                <w:rFonts w:ascii="Times New Roman" w:hAnsi="Times New Roman"/>
+                <w:b w:val="0"/>
+                <w:sz w:val="20"/>
+              </w:rPr>
+              <w:t xml:space="preserve">Jl. </w:t>
+            </w:r>
+            <w:r>
+              <w:rPr>
+                <w:rFonts w:ascii="Times New Roman" w:hAnsi="Times New Roman"/>
+                <w:b w:val="0"/>
+                <w:sz w:val="20"/>
+                <w:lang w:val="id-ID"/>
+              </w:rPr>
+              <w:t>K</w:t>
+            </w:r>
+            <w:r>
+              <w:rPr>
+                <w:rFonts w:ascii="Times New Roman" w:hAnsi="Times New Roman"/>
+                <w:b w:val="0"/>
+                <w:sz w:val="20"/>
+              </w:rPr>
+              <w:t>e</w:t>
+            </w:r>
+            <w:r>
+              <w:rPr>
+                <w:rFonts w:ascii="Times New Roman" w:hAnsi="Times New Roman"/>
+                <w:b w:val="0"/>
+                <w:sz w:val="20"/>
+                <w:lang w:val="id-ID"/>
+              </w:rPr>
+              <w:t>bo Iw</w:t>
+            </w:r>
+            <w:r>
+              <w:rPr>
+                <w:rFonts w:ascii="Times New Roman" w:hAnsi="Times New Roman"/>
+                <w:b w:val="0"/>
+                <w:sz w:val="20"/>
+              </w:rPr>
+              <w:t xml:space="preserve">a No. </w:t>
+            </w:r>
+            <w:r>
+              <w:rPr>
+                <w:rFonts w:ascii="Times New Roman" w:hAnsi="Times New Roman"/>
+                <w:b w:val="0"/>
+                <w:sz w:val="20"/>
+                <w:lang w:val="id-ID"/>
+              </w:rPr>
+              <w:t>5</w:t>
+            </w:r>
+            <w:r>
+              <w:rPr>
+                <w:rFonts w:ascii="Times New Roman" w:hAnsi="Times New Roman"/>
+                <w:b w:val="0"/>
+                <w:sz w:val="20"/>
+              </w:rPr>
+              <w:t>X Gianyar</w:t>
+            </w:r>
+            <w:r>
+              <w:rPr>
+                <w:rFonts w:ascii="Times New Roman" w:hAnsi="Times New Roman"/>
+                <w:b w:val="0"/>
+                <w:sz w:val="20"/>
+                <w:lang w:val="id-ID"/>
+              </w:rPr>
+              <w:t xml:space="preserve"> </w:t>
+            </w:r>
+            <w:r>
+              <w:rPr>
+                <w:rFonts w:ascii="Times New Roman" w:hAnsi="Times New Roman"/>
+                <w:b w:val="0"/>
+                <w:sz w:val="20"/>
+              </w:rPr>
+              <w:t xml:space="preserve">Telp. ( 0361) </w:t>
+            </w:r>
+            <w:r>
+              <w:rPr>
+                <w:rFonts w:ascii="Times New Roman" w:hAnsi="Times New Roman"/>
+                <w:b w:val="0"/>
+                <w:sz w:val="20"/>
+                <w:lang w:val="id-ID"/>
+              </w:rPr>
+              <w:t>943581</w:t>
+            </w:r>
+          </w:p>
+        </w:tc>
+      </w:tr>
+    </w:tbl>
+    <w:p>
+      <w:pPr>
+        <w:tabs>
+          <w:tab w:val="left" w:pos="1418"/>
+        </w:tabs>
+        <w:spacing w:line="360" w:lineRule="auto"/>
+        <w:contextualSpacing/>
+        <w:jc w:val="center"/>
+        <w:rPr>
+          <w:b/>
+        </w:rPr>
+      </w:pPr>
+    </w:p>
+    <w:p>
+      <w:pPr>
+        <w:tabs>
+          <w:tab w:val="left" w:pos="1418"/>
+        </w:tabs>
+        <w:spacing w:line="360" w:lineRule="auto"/>
+        <w:contextualSpacing/>
+        <w:jc w:val="center"/>
+        <w:rPr>
+          <w:b/>
+        </w:rPr>
+      </w:pPr>
+    </w:p>
+    <w:p>
+      <w:pPr>
+        <w:tabs>
+          <w:tab w:val="left" w:pos="1418"/>
+        </w:tabs>
+        <w:spacing w:line="360" w:lineRule="auto"/>
+        <w:contextualSpacing/>
+        <w:jc w:val="center"/>
+        <w:rPr>
+          <w:b/>
+        </w:rPr>
+      </w:pPr>
+      <w:r>
+        <w:rPr>
+          <w:b/>
+        </w:rPr>
+        <w:t>PERIODE</w:t>
+      </w:r>
+      <w:r>
+        <w:rPr>
+          <w:b/>
+        </w:rPr>
+        <w:t xml:space="preserve"> NOVEMBER 2019</w:t>
       </w:r>
     </w:p>
     <w:p>

</xml_diff>